<commit_message>
Update 10/13/2023 8:03AM EST
Update as of 8:03AM EST on 10/13/2023.
</commit_message>
<xml_diff>
--- a/&SPECIFIC/%EYE WAR CRIME PREVENTION/20231013 - Global United Defense, Inc. - Eye War Crime Prevention Security Systems - v1.0.2.7.docx
+++ b/&SPECIFIC/%EYE WAR CRIME PREVENTION/20231013 - Global United Defense, Inc. - Eye War Crime Prevention Security Systems - v1.0.2.7.docx
@@ -213,7 +213,7 @@
           <w:sz w:val="28"/>
           <w:szCs w:val="28"/>
         </w:rPr>
-        <w:t>10/13/2023 6:37:13 AM</w:t>
+        <w:t>10/13/2023 8:03:24 AM</w:t>
       </w:r>
     </w:p>
     <w:p>
@@ -9186,6 +9186,96 @@
           <w:bCs/>
           <w:color w:val="FF0000"/>
         </w:rPr>
+        <w:t>CL</w:t>
+      </w:r>
+      <w:r>
+        <w:rPr>
+          <w:b/>
+          <w:bCs/>
+          <w:color w:val="FF0000"/>
+        </w:rPr>
+        <w:t>ASP</w:t>
+      </w:r>
+      <w:r>
+        <w:rPr>
+          <w:b/>
+          <w:bCs/>
+        </w:rPr>
+        <w:t>(</w:t>
+      </w:r>
+      <w:r>
+        <w:rPr>
+          <w:b/>
+          <w:bCs/>
+          <w:color w:val="808080" w:themeColor="background1" w:themeShade="80"/>
+        </w:rPr>
+        <w:t>ED</w:t>
+      </w:r>
+      <w:r>
+        <w:rPr>
+          <w:b/>
+          <w:bCs/>
+        </w:rPr>
+        <w:t xml:space="preserve">, </w:t>
+      </w:r>
+      <w:r>
+        <w:rPr>
+          <w:b/>
+          <w:bCs/>
+          <w:color w:val="808080" w:themeColor="background1" w:themeShade="80"/>
+        </w:rPr>
+        <w:t>INESS</w:t>
+      </w:r>
+      <w:r>
+        <w:rPr>
+          <w:b/>
+          <w:bCs/>
+        </w:rPr>
+        <w:t xml:space="preserve">, </w:t>
+      </w:r>
+      <w:r>
+        <w:rPr>
+          <w:b/>
+          <w:bCs/>
+          <w:color w:val="808080" w:themeColor="background1" w:themeShade="80"/>
+        </w:rPr>
+        <w:t>ING</w:t>
+      </w:r>
+      <w:r>
+        <w:rPr>
+          <w:b/>
+          <w:bCs/>
+        </w:rPr>
+        <w:t xml:space="preserve">, </w:t>
+      </w:r>
+      <w:r>
+        <w:rPr>
+          <w:b/>
+          <w:bCs/>
+          <w:color w:val="808080" w:themeColor="background1" w:themeShade="80"/>
+        </w:rPr>
+        <w:t>Y</w:t>
+      </w:r>
+      <w:r>
+        <w:rPr>
+          <w:b/>
+          <w:bCs/>
+        </w:rPr>
+        <w:t>)</w:t>
+      </w:r>
+      <w:r>
+        <w:rPr>
+          <w:b/>
+          <w:bCs/>
+        </w:rPr>
+        <w:t xml:space="preserve">,         </w:t>
+      </w:r>
+      <w:r>
+        <w:rPr>
+          <w:b/>
+          <w:bCs/>
+          <w:color w:val="FF0000"/>
+        </w:rPr>
         <w:t>CLICK</w:t>
       </w:r>
       <w:r>
@@ -9260,14 +9350,14 @@
           <w:b/>
           <w:bCs/>
         </w:rPr>
-        <w:t xml:space="preserve">, </w:t>
-      </w:r>
-      <w:r>
-        <w:rPr>
-          <w:b/>
-          <w:bCs/>
-        </w:rPr>
-        <w:t xml:space="preserve">        </w:t>
+        <w:t>,</w:t>
+      </w:r>
+      <w:r>
+        <w:rPr>
+          <w:b/>
+          <w:bCs/>
+        </w:rPr>
+        <w:t xml:space="preserve"> </w:t>
       </w:r>
       <w:r>
         <w:rPr>
@@ -16407,15 +16497,7 @@
           <w:bCs/>
           <w:color w:val="808080" w:themeColor="background1" w:themeShade="80"/>
         </w:rPr>
-        <w:t xml:space="preserve"> </w:t>
-      </w:r>
-      <w:r>
-        <w:rPr>
-          <w:b/>
-          <w:bCs/>
-          <w:color w:val="808080" w:themeColor="background1" w:themeShade="80"/>
-        </w:rPr>
-        <w:t>Y</w:t>
+        <w:t xml:space="preserve"> Y</w:t>
       </w:r>
       <w:r>
         <w:rPr>

</xml_diff>